<commit_message>
Fin du rapport et features catégorielles
</commit_message>
<xml_diff>
--- a/Rapport/P8 - Rapport de stage.docx
+++ b/Rapport/P8 - Rapport de stage.docx
@@ -33,6 +33,12 @@
           <w:noProof/>
         </w:rPr>
         <w:t>Parcours Data Scientist</w:t>
+      </w:r>
+      <w:r>
+        <w:rPr>
+          <w:noProof/>
+        </w:rPr>
+        <w:t xml:space="preserve"> OpenClassrooms</w:t>
       </w:r>
     </w:p>
     <w:p/>
@@ -3779,10 +3785,7 @@
         <w:t xml:space="preserve"> </w:t>
       </w:r>
       <w:r>
-        <w:t>à notre disposition</w:t>
-      </w:r>
-      <w:r>
-        <w:t>.</w:t>
+        <w:t>à notre disposition.</w:t>
       </w:r>
     </w:p>
     <w:p>
@@ -3919,6 +3922,9 @@
         <w:jc w:val="center"/>
       </w:pPr>
       <w:r>
+        <w:rPr>
+          <w:noProof/>
+        </w:rPr>
         <w:lastRenderedPageBreak/>
         <w:drawing>
           <wp:inline distT="0" distB="0" distL="0" distR="0" wp14:anchorId="2E610E60" wp14:editId="00402206">
@@ -4684,15 +4690,7 @@
       </w:pPr>
       <w:r>
         <w:lastRenderedPageBreak/>
-        <w:t xml:space="preserve">Les </w:t>
-      </w:r>
-      <w:proofErr w:type="spellStart"/>
-      <w:r>
-        <w:t>features</w:t>
-      </w:r>
-      <w:proofErr w:type="spellEnd"/>
-      <w:r>
-        <w:t xml:space="preserve"> numériques</w:t>
+        <w:t>Les features numériques</w:t>
       </w:r>
       <w:bookmarkEnd w:id="7"/>
     </w:p>
@@ -5200,6 +5198,9 @@
     <w:p/>
     <w:p>
       <w:r>
+        <w:rPr>
+          <w:noProof/>
+        </w:rPr>
         <w:drawing>
           <wp:inline distT="0" distB="0" distL="0" distR="0" wp14:anchorId="38122D5E" wp14:editId="2C634FBC">
             <wp:extent cx="5191125" cy="1476375"/>
@@ -6240,13 +6241,8 @@
           <w:numId w:val="15"/>
         </w:numPr>
       </w:pPr>
-      <w:proofErr w:type="spellStart"/>
-      <w:r>
-        <w:t>Random</w:t>
-      </w:r>
-      <w:proofErr w:type="spellEnd"/>
-      <w:r>
-        <w:t xml:space="preserve"> Forest</w:t>
+      <w:r>
+        <w:t>Random Forest</w:t>
       </w:r>
     </w:p>
     <w:p>
@@ -6338,6 +6334,9 @@
     </w:p>
     <w:p>
       <w:r>
+        <w:rPr>
+          <w:noProof/>
+        </w:rPr>
         <w:drawing>
           <wp:inline distT="0" distB="0" distL="0" distR="0" wp14:anchorId="321623E2" wp14:editId="317AD183">
             <wp:extent cx="1514475" cy="666750"/>
@@ -6482,6 +6481,9 @@
     </w:p>
     <w:p>
       <w:r>
+        <w:rPr>
+          <w:noProof/>
+        </w:rPr>
         <w:drawing>
           <wp:inline distT="0" distB="0" distL="0" distR="0" wp14:anchorId="214D48AF" wp14:editId="2EA03E15">
             <wp:extent cx="1495425" cy="666750"/>
@@ -6616,18 +6618,16 @@
         </w:numPr>
       </w:pPr>
       <w:bookmarkStart w:id="22" w:name="_Toc515717473"/>
-      <w:proofErr w:type="spellStart"/>
-      <w:r>
-        <w:t>Random</w:t>
-      </w:r>
-      <w:proofErr w:type="spellEnd"/>
-      <w:r>
-        <w:t xml:space="preserve"> Forest</w:t>
+      <w:r>
+        <w:t>Random Forest</w:t>
       </w:r>
       <w:bookmarkEnd w:id="22"/>
     </w:p>
     <w:p>
       <w:r>
+        <w:rPr>
+          <w:noProof/>
+        </w:rPr>
         <w:drawing>
           <wp:inline distT="0" distB="0" distL="0" distR="0" wp14:anchorId="21579917" wp14:editId="5AB0DC18">
             <wp:extent cx="1504950" cy="657225"/>
@@ -6771,7 +6771,7 @@
       </w:r>
       <w:proofErr w:type="spellStart"/>
       <w:r>
-        <w:t>randoms</w:t>
+        <w:t>random</w:t>
       </w:r>
       <w:proofErr w:type="spellEnd"/>
       <w:r>
@@ -6790,35 +6790,14 @@
       <w:r>
         <w:t xml:space="preserve">Cas 2 : </w:t>
       </w:r>
-      <w:proofErr w:type="spellStart"/>
-      <w:r>
-        <w:t>features</w:t>
-      </w:r>
-      <w:proofErr w:type="spellEnd"/>
-      <w:r>
-        <w:t xml:space="preserve"> basiques uniquement</w:t>
+      <w:r>
+        <w:t>features basiques uniquement</w:t>
       </w:r>
       <w:bookmarkEnd w:id="23"/>
     </w:p>
     <w:p>
       <w:r>
-        <w:t xml:space="preserve">Dans un second temps je vais garder uniquement les </w:t>
-      </w:r>
-      <w:proofErr w:type="spellStart"/>
-      <w:r>
-        <w:t>features</w:t>
-      </w:r>
-      <w:proofErr w:type="spellEnd"/>
-      <w:r>
-        <w:t xml:space="preserve"> brutes qu’on peut récupérer parmi les bases de données à notre disposition. Ce test a pour but de découvrir éventuellement des variables cachées et influentes pour la bonne santé d’une société, c’est pour cela qu’on enlève tout ce qui résulte d’une pré analyse utilisant déjà les données de base : les </w:t>
-      </w:r>
-      <w:proofErr w:type="spellStart"/>
-      <w:r>
-        <w:t>features</w:t>
-      </w:r>
-      <w:proofErr w:type="spellEnd"/>
-      <w:r>
-        <w:t xml:space="preserve"> ‘maison’ score et encours.</w:t>
+        <w:t>Dans un second temps je vais garder uniquement les features brutes qu’on peut récupérer parmi les bases de données à notre disposition. Ce test a pour but de découvrir éventuellement des variables cachées et influentes pour la bonne santé d’une société, c’est pour cela qu’on enlève tout ce qui résulte d’une pré analyse utilisant déjà les données de base : les features ‘maison’ score et encours.</w:t>
       </w:r>
     </w:p>
     <w:p>
@@ -6829,13 +6808,8 @@
           <w:numId w:val="15"/>
         </w:numPr>
       </w:pPr>
-      <w:proofErr w:type="spellStart"/>
-      <w:r>
-        <w:t>Random</w:t>
-      </w:r>
-      <w:proofErr w:type="spellEnd"/>
-      <w:r>
-        <w:t xml:space="preserve"> Forest pour comparer l’importance des variables</w:t>
+      <w:r>
+        <w:t>Random Forest pour comparer l’importance des variables</w:t>
       </w:r>
     </w:p>
     <w:p>
@@ -6846,15 +6820,7 @@
         <w:t>est</w:t>
       </w:r>
       <w:r>
-        <w:t xml:space="preserve"> étudié pour constater l’importance relatives des </w:t>
-      </w:r>
-      <w:proofErr w:type="spellStart"/>
-      <w:r>
-        <w:t>features</w:t>
-      </w:r>
-      <w:proofErr w:type="spellEnd"/>
-      <w:r>
-        <w:t xml:space="preserve"> basiques dans la santé financière d’une entreprise, en enlevant donc les données résultant déjà d’un calcul interne.</w:t>
+        <w:t xml:space="preserve"> étudié pour constater l’importance relatives des features basiques dans la santé financière d’une entreprise, en enlevant donc les données résultant déjà d’un calcul interne.</w:t>
       </w:r>
     </w:p>
     <w:p/>
@@ -6926,21 +6892,11 @@
       <w:r>
         <w:t xml:space="preserve">a finalité du projet mais on va surtout s’en servir pour analyser l’importance </w:t>
       </w:r>
-      <w:proofErr w:type="spellStart"/>
-      <w:r>
-        <w:t>relativves</w:t>
-      </w:r>
-      <w:proofErr w:type="spellEnd"/>
-      <w:r>
-        <w:t xml:space="preserve"> des </w:t>
-      </w:r>
-      <w:proofErr w:type="spellStart"/>
-      <w:r>
-        <w:t>features</w:t>
-      </w:r>
-      <w:proofErr w:type="spellEnd"/>
-      <w:r>
-        <w:t xml:space="preserve"> entre elles.</w:t>
+      <w:r>
+        <w:t>relative</w:t>
+      </w:r>
+      <w:r>
+        <w:t xml:space="preserve"> des features entre elles.</w:t>
       </w:r>
     </w:p>
     <w:p>
@@ -7041,15 +6997,7 @@
     </w:p>
     <w:p>
       <w:r>
-        <w:t xml:space="preserve">Il faut aussi se méfier du taux de remplissage de toutes ces </w:t>
-      </w:r>
-      <w:proofErr w:type="spellStart"/>
-      <w:r>
-        <w:t>features</w:t>
-      </w:r>
-      <w:proofErr w:type="spellEnd"/>
-      <w:r>
-        <w:t xml:space="preserve"> qui parfois ne sont pas obligatoires et donc moins fiables.</w:t>
+        <w:t>Il faut aussi se méfier du taux de remplissage de toutes ces features qui parfois ne sont pas obligatoires et donc moins fiables.</w:t>
       </w:r>
     </w:p>
     <w:p>
@@ -7211,26 +7159,16 @@
       <w:r>
         <w:t xml:space="preserve"> est aussi </w:t>
       </w:r>
-      <w:proofErr w:type="spellStart"/>
-      <w:r>
-        <w:t>mailleur</w:t>
-      </w:r>
-      <w:proofErr w:type="spellEnd"/>
+      <w:r>
+        <w:t>meilleur</w:t>
+      </w:r>
       <w:r>
         <w:t>.</w:t>
       </w:r>
     </w:p>
     <w:p>
       <w:r>
-        <w:t xml:space="preserve">Voyons ce que donne le graphique des </w:t>
-      </w:r>
-      <w:proofErr w:type="spellStart"/>
-      <w:r>
-        <w:t>features</w:t>
-      </w:r>
-      <w:proofErr w:type="spellEnd"/>
-      <w:r>
-        <w:t xml:space="preserve"> les plus importantes :</w:t>
+        <w:t>Voyons ce que donne le graphique des features les plus importantes :</w:t>
       </w:r>
     </w:p>
     <w:p>
@@ -7297,15 +7235,7 @@
     <w:p>
       <w:r>
         <w:lastRenderedPageBreak/>
-        <w:t xml:space="preserve">Par rapport au précédent graphique avec seulement les </w:t>
-      </w:r>
-      <w:proofErr w:type="spellStart"/>
-      <w:r>
-        <w:t>features</w:t>
-      </w:r>
-      <w:proofErr w:type="spellEnd"/>
-      <w:r>
-        <w:t xml:space="preserve"> basiques dont l’ordre d’importance est conservé fort heureusement, on voit apparaitre en top position les scores et encours calculés l’année précédente</w:t>
+        <w:t>Par rapport au précédent graphique avec seulement les features basiques dont l’ordre d’importance est conservé fort heureusement, on voit apparaitre en top position les scores et encours calculés l’année précédente</w:t>
       </w:r>
       <w:r>
         <w:t>. Ce sont des informations à considérer avec précaution car il n’y a plus de connaissance en interne pour expliquer en détail l’algorithme de programmation qui  a abouti à ces résultats. Mais en même temps le fait d’avoir utilisé un nombre important de variables relatives à l’entreprise mais aussi à son secteur d’activité ou à l’historique de ses dirigeants fourni des informations, certes compilées, mais d’une énorme importance comme le prouve ce graphique.</w:t>
@@ -7357,67 +7287,54 @@
     </w:p>
     <w:p>
       <w:r>
-        <w:t xml:space="preserve">Le nombre de dimensions de notre corpus peut s’élever rapidement avec l’ajout de nouvelles </w:t>
+        <w:t>Le nombre de dimensions de notre corpus peut s’élever rapidement avec l’ajout de nouvelles features. Actuellement on en est au minimum à 320 dimensions, et ce en ayant déjà fait l’impasse sur les données financières (au moins dans un premier temps car tous les SIREN n’en possède pas loin de là) et en ayant simplifié le code NAF qui potentiellement peut ajouter 700 dimensions.</w:t>
+      </w:r>
+    </w:p>
+    <w:p>
+      <w:r>
+        <w:t xml:space="preserve">J’ai donc effectué des tests de réduction dimensionnelle à l’aide d’une ACP et d’une TSVD. Les résultats sont identiques avec les deux méthodes : </w:t>
+      </w:r>
+      <w:r>
+        <w:t>1</w:t>
+      </w:r>
+      <w:r>
+        <w:t>2 dimensions seulement permettent d’expliquer 90% de la variance (voir le graphique sur la variance cumulée ci-dessous).</w:t>
+      </w:r>
+    </w:p>
+    <w:p>
+      <w:r>
+        <w:t xml:space="preserve">C’est un résultat très intéressant car </w:t>
+      </w:r>
+      <w:r>
+        <w:t>on sait qu’on va pouvoir accélérer les calculs si on le souhaite pour continuer les recherches et comparer d’autres modèles ou paramétrages.</w:t>
+      </w:r>
+    </w:p>
+    <w:p>
+      <w:r>
+        <w:t xml:space="preserve">Il faut garder cette possibilité en cas de besoin, mais pour notre projet il est important de pouvoir sortir la liste des features avec leur importance relative car il y a une forte demande de compréhension métier pour les fonctionnels, donc on va poursuivre avec une </w:t>
       </w:r>
       <w:proofErr w:type="spellStart"/>
       <w:r>
-        <w:t>features</w:t>
+        <w:t>random</w:t>
       </w:r>
       <w:proofErr w:type="spellEnd"/>
       <w:r>
-        <w:t>. Actuellement on en est au minimum à 320 dimensions, et ce en ayant déjà fait l’impasse sur les données financières (au moins dans un premier temps car tous les SIREN n’en possède pas loin de là) et en ayant simplifié le code NAF qui potentiellement peut ajouter 700 dimensions.</w:t>
-      </w:r>
-    </w:p>
-    <w:p>
-      <w:r>
-        <w:t xml:space="preserve">J’ai donc effectué des tests de réduction dimensionnelle à l’aide d’une ACP et d’une TSVD. Les résultats sont identiques avec les deux méthodes : </w:t>
-      </w:r>
-      <w:r>
-        <w:t>1</w:t>
-      </w:r>
-      <w:r>
-        <w:t>2 dimensions seulement permettent d’expliquer 90% de la variance (voir le graphique sur la variance cumulée ci-dessous).</w:t>
-      </w:r>
-    </w:p>
-    <w:p>
-      <w:r>
-        <w:t xml:space="preserve">C’est un résultat très intéressant car </w:t>
-      </w:r>
-      <w:r>
-        <w:t>on sait qu’on va pouvoir accélérer les calculs si on le souhaite pour continuer les recherches et comparer d’autres modèles ou paramétrages.</w:t>
-      </w:r>
-    </w:p>
-    <w:p>
-      <w:r>
-        <w:t xml:space="preserve">Il faut garder cette possibilité en cas de besoin, mais pour notre projet il est important de pouvoir sortir la liste des </w:t>
+        <w:t xml:space="preserve"> </w:t>
       </w:r>
       <w:proofErr w:type="spellStart"/>
       <w:r>
-        <w:t>features</w:t>
+        <w:t>forest</w:t>
       </w:r>
       <w:proofErr w:type="spellEnd"/>
       <w:r>
-        <w:t xml:space="preserve"> avec leur importance relative car il y a une forte demande de compréhension métier pour les fonctionnels, donc on va poursuivre avec une </w:t>
-      </w:r>
-      <w:proofErr w:type="spellStart"/>
-      <w:r>
-        <w:t>random</w:t>
-      </w:r>
-      <w:proofErr w:type="spellEnd"/>
-      <w:r>
-        <w:t xml:space="preserve"> </w:t>
-      </w:r>
-      <w:proofErr w:type="spellStart"/>
-      <w:r>
-        <w:t>forest</w:t>
-      </w:r>
-      <w:proofErr w:type="spellEnd"/>
-      <w:r>
         <w:t xml:space="preserve"> sans réduction dimensionnelle.</w:t>
       </w:r>
     </w:p>
     <w:p>
       <w:r>
+        <w:rPr>
+          <w:noProof/>
+        </w:rPr>
         <w:lastRenderedPageBreak/>
         <w:drawing>
           <wp:inline distT="0" distB="0" distL="0" distR="0" wp14:anchorId="009D7B29" wp14:editId="4224916D">
@@ -7488,6 +7405,9 @@
     </w:p>
     <w:p>
       <w:r>
+        <w:rPr>
+          <w:noProof/>
+        </w:rPr>
         <w:drawing>
           <wp:inline distT="0" distB="0" distL="0" distR="0" wp14:anchorId="1A6F2BF6" wp14:editId="6CCBB4CE">
             <wp:extent cx="5760720" cy="4091940"/>
@@ -7691,49 +7611,26 @@
       </w:r>
     </w:p>
     <w:p>
-      <w:pPr>
+      <w:r>
         <w:rPr>
           <w:lang w:val="en-US"/>
         </w:rPr>
-      </w:pPr>
-      <w:r>
-        <w:rPr>
-          <w:lang w:val="en-US"/>
-        </w:rPr>
-        <w:t xml:space="preserve">    ‘</w:t>
+        <w:t xml:space="preserve">    </w:t>
+      </w:r>
+      <w:r>
+        <w:t>‘</w:t>
       </w:r>
       <w:proofErr w:type="spellStart"/>
       <w:r>
-        <w:rPr>
-          <w:lang w:val="en-US"/>
-        </w:rPr>
         <w:t>max_leaf_nodes</w:t>
       </w:r>
       <w:proofErr w:type="spellEnd"/>
       <w:r>
-        <w:rPr>
-          <w:lang w:val="en-US"/>
-        </w:rPr>
-        <w:t xml:space="preserve">’ </w:t>
-      </w:r>
-      <w:r>
-        <w:rPr>
-          <w:lang w:val="en-US"/>
-        </w:rPr>
-        <w:t>:[None, 2, 3, 4]</w:t>
-      </w:r>
-      <w:r>
-        <w:rPr>
-          <w:lang w:val="en-US"/>
-        </w:rPr>
-        <w:t>,</w:t>
-      </w:r>
-    </w:p>
-    <w:p>
-      <w:r>
-        <w:rPr>
-          <w:lang w:val="en-US"/>
-        </w:rPr>
+        <w:t>’ :[None, 2, 3, 4],</w:t>
+      </w:r>
+    </w:p>
+    <w:p>
+      <w:r>
         <w:t xml:space="preserve">    </w:t>
       </w:r>
       <w:r>
@@ -8050,23 +7947,82 @@
     </w:p>
     <w:p>
       <w:r>
-        <w:t xml:space="preserve">Il faudra voir avec les fonctionnels et peut-être aussi les clients si cette répartition leur va, sachant </w:t>
-      </w:r>
-      <w:bookmarkStart w:id="29" w:name="_GoBack"/>
+        <w:t>Il faudra voir avec les fonctionnels et peut-être aussi les clients si cette répartition leur va, sachant qu’on pourra toujours trouver un moyen d’étaler la répartition comme on veut.</w:t>
+      </w:r>
+    </w:p>
+    <w:p>
+      <w:pPr>
+        <w:pStyle w:val="Titre1"/>
+      </w:pPr>
+      <w:bookmarkStart w:id="29" w:name="_Toc515717480"/>
+      <w:r>
+        <w:t>Pistes d’amélioration</w:t>
+      </w:r>
+    </w:p>
+    <w:p>
+      <w:r>
+        <w:t xml:space="preserve">Le modèle obtenu obtient déjà de bons résultats dans certaines catégories (AUC, </w:t>
+      </w:r>
+      <w:proofErr w:type="spellStart"/>
+      <w:r>
+        <w:t>recall</w:t>
+      </w:r>
+      <w:proofErr w:type="spellEnd"/>
+      <w:r>
+        <w:t xml:space="preserve">) mais doit encore être amélioré au niveau de la spécificité. </w:t>
+      </w:r>
+    </w:p>
+    <w:p>
+      <w:r>
+        <w:t xml:space="preserve">Pour cela il faut continuer d’extraire des variables potentiellement intéressantes de la base de données et les ajouter dans le </w:t>
+      </w:r>
+      <w:proofErr w:type="spellStart"/>
+      <w:r>
+        <w:t>dataset</w:t>
+      </w:r>
+      <w:proofErr w:type="spellEnd"/>
+      <w:r>
+        <w:t xml:space="preserve"> de départ. Le code que j’ai dév</w:t>
+      </w:r>
+      <w:r>
+        <w:t>eloppé permet alors d’entrainer les modèles choisis sans modification et de pouvoir ainsi facilement comparer les résultats obtenus.</w:t>
+      </w:r>
+    </w:p>
+    <w:p>
+      <w:r>
+        <w:t>De la même manière il est possible d’augmenter l’historique des variables temporelles ou d’ajouter de nouveaux historiques de données en modifiant le code de manière minimale (il faut quand même indiquer quelle plage on étudie).</w:t>
+      </w:r>
+    </w:p>
+    <w:p>
+      <w:r>
+        <w:t xml:space="preserve">La signification du score actuel peut aussi être modifiée pour voir si son utilisation peut être améliorée. Par exemple si on indique une entreprise dans le rouge (alerte) sur un score inférieur à </w:t>
+      </w:r>
+      <w:r>
+        <w:t>5</w:t>
+      </w:r>
+      <w:r>
+        <w:t xml:space="preserve"> ou </w:t>
+      </w:r>
+      <w:r>
+        <w:t>7</w:t>
+      </w:r>
+      <w:r>
+        <w:t xml:space="preserve"> plutôt que 6</w:t>
+      </w:r>
+      <w:r>
+        <w:t xml:space="preserve"> la lecture du score actuel peut en être amélioré.</w:t>
+      </w:r>
+      <w:bookmarkStart w:id="30" w:name="_GoBack"/>
+      <w:bookmarkEnd w:id="30"/>
+    </w:p>
+    <w:p>
+      <w:pPr>
+        <w:pStyle w:val="Titre1"/>
+      </w:pPr>
+      <w:r>
+        <w:t>Bilan</w:t>
+      </w:r>
       <w:bookmarkEnd w:id="29"/>
-      <w:r>
-        <w:t>qu’on pourra toujours trouver un moyen d’étaler la répartition comme on veut.</w:t>
-      </w:r>
-    </w:p>
-    <w:p>
-      <w:pPr>
-        <w:pStyle w:val="Titre1"/>
-      </w:pPr>
-      <w:bookmarkStart w:id="30" w:name="_Toc515717480"/>
-      <w:r>
-        <w:t>Bilan</w:t>
-      </w:r>
-      <w:bookmarkEnd w:id="30"/>
     </w:p>
     <w:p>
       <w:r>
@@ -8075,6 +8031,7 @@
     </w:p>
     <w:p>
       <w:r>
+        <w:lastRenderedPageBreak/>
         <w:t>Bien sûr que je n’ai pas pu tout voir et qu’il reste encore un travail considérable pour aller au bout de l’utilisation des données libres sur les entreprises mais j’ai posé les bases d’un nouveau système de notation, de la récupération de données par script, à l’attribution d’une note finale représentant la capacité d’une entreprise à être encore active à l’horizon d’un an, en passant par l’analyse statistique de la situation actuelle et la recherche et l’optimisation d’un modèle prédictif.</w:t>
       </w:r>
     </w:p>
@@ -8085,15 +8042,7 @@
     </w:p>
     <w:p>
       <w:r>
-        <w:t xml:space="preserve">Je laisse un travail évolutif qui permet d’ajouter de nouvelles </w:t>
-      </w:r>
-      <w:proofErr w:type="spellStart"/>
-      <w:r>
-        <w:t>features</w:t>
-      </w:r>
-      <w:proofErr w:type="spellEnd"/>
-      <w:r>
-        <w:t xml:space="preserve"> à la volée pour enrichir le modèle</w:t>
+        <w:t>Je laisse un travail évolutif qui permet d’ajouter de nouvelles features à la volée pour enrichir le modèle</w:t>
       </w:r>
       <w:r>
         <w:t xml:space="preserve"> et atteindre de meilleurs résultats sans modifier le code.</w:t>
@@ -8114,7 +8063,6 @@
           <w:rFonts w:eastAsia="Times New Roman"/>
           <w:lang w:eastAsia="fr-FR"/>
         </w:rPr>
-        <w:lastRenderedPageBreak/>
         <w:t>Synthèse</w:t>
       </w:r>
       <w:bookmarkEnd w:id="31"/>
@@ -8233,6 +8181,7 @@
     </w:p>
     <w:p>
       <w:r>
+        <w:lastRenderedPageBreak/>
         <w:t xml:space="preserve">C’est donc avec satisfaction que ce stage me conforte dans mon désir de poursuivre ma carrière en tant que Data </w:t>
       </w:r>
       <w:proofErr w:type="spellStart"/>
@@ -8334,7 +8283,7 @@
           <w:rPr>
             <w:noProof/>
           </w:rPr>
-          <w:t>28</w:t>
+          <w:t>29</w:t>
         </w:r>
         <w:r>
           <w:fldChar w:fldCharType="end"/>
@@ -11212,6 +11161,7 @@
   <w:style w:type="character" w:default="1" w:styleId="Policepardfaut">
     <w:name w:val="Default Paragraph Font"/>
     <w:uiPriority w:val="1"/>
+    <w:semiHidden/>
     <w:unhideWhenUsed/>
   </w:style>
   <w:style w:type="table" w:default="1" w:styleId="TableauNormal">
@@ -12868,7 +12818,7 @@
 </file>
 
 <file path=customXml/itemProps1.xml><?xml version="1.0" encoding="utf-8"?>
-<ds:datastoreItem xmlns:ds="http://schemas.openxmlformats.org/officeDocument/2006/customXml" ds:itemID="{C1FDA7E7-CF84-4F7E-B237-4A4E02C59046}">
+<ds:datastoreItem xmlns:ds="http://schemas.openxmlformats.org/officeDocument/2006/customXml" ds:itemID="{4A09DA28-DE0A-4B60-9AA1-7C3B34E9709D}">
   <ds:schemaRefs>
     <ds:schemaRef ds:uri="http://schemas.openxmlformats.org/officeDocument/2006/bibliography"/>
   </ds:schemaRefs>

</xml_diff>